<commit_message>
- edit layout checkout, validate item in cart - edit fornt, color of link - change color background both of About and Guide page - update percent of menbers in report file
</commit_message>
<xml_diff>
--- a/public/Nhom4.docx
+++ b/public/Nhom4.docx
@@ -1900,6 +1900,12 @@
     </w:p>
     <w:sdt>
       <w:sdtPr>
+        <w:rPr>
+          <w:rFonts w:ascii="Times New Roman" w:hAnsi="Times New Roman" w:cs="Times New Roman"/>
+          <w:b w:val="0"/>
+          <w:sz w:val="26"/>
+          <w:szCs w:val="22"/>
+        </w:rPr>
         <w:id w:val="-526338415"/>
         <w:docPartObj>
           <w:docPartGallery w:val="Table of Contents"/>
@@ -1908,11 +1914,8 @@
       </w:sdtPr>
       <w:sdtEndPr>
         <w:rPr>
-          <w:rFonts w:ascii="Times New Roman" w:hAnsi="Times New Roman" w:cs="Times New Roman"/>
           <w:bCs/>
           <w:noProof/>
-          <w:sz w:val="26"/>
-          <w:szCs w:val="22"/>
         </w:rPr>
       </w:sdtEndPr>
       <w:sdtContent>
@@ -3410,21 +3413,7 @@
                 <w:rStyle w:val="Hyperlink"/>
                 <w:noProof/>
               </w:rPr>
-              <w:t xml:space="preserve"> Đánh giá</w:t>
-            </w:r>
-            <w:r>
-              <w:rPr>
-                <w:rStyle w:val="Hyperlink"/>
-                <w:noProof/>
-              </w:rPr>
-              <w:t xml:space="preserve"> </w:t>
-            </w:r>
-            <w:r>
-              <w:rPr>
-                <w:rStyle w:val="Hyperlink"/>
-                <w:noProof/>
-              </w:rPr>
-              <w:t>thành viên</w:t>
+              <w:t xml:space="preserve"> Đánh giá thành viên</w:t>
             </w:r>
             <w:r>
               <w:rPr>
@@ -5628,10 +5617,7 @@
       </w:r>
       <w:proofErr w:type="spellEnd"/>
       <w:r>
-        <w:t xml:space="preserve"> game,</w:t>
-      </w:r>
-      <w:r>
-        <w:t xml:space="preserve"> </w:t>
+        <w:t xml:space="preserve"> game, </w:t>
       </w:r>
       <w:proofErr w:type="spellStart"/>
       <w:r>
@@ -8876,8 +8862,6 @@
         <w:spacing w:after="0" w:line="240" w:lineRule="auto"/>
         <w:jc w:val="both"/>
       </w:pPr>
-      <w:bookmarkStart w:id="18" w:name="_GoBack"/>
-      <w:bookmarkEnd w:id="18"/>
     </w:p>
     <w:p>
       <w:pPr>
@@ -8887,7 +8871,7 @@
           <w:sz w:val="32"/>
         </w:rPr>
       </w:pPr>
-      <w:bookmarkStart w:id="19" w:name="_Toc199072324"/>
+      <w:bookmarkStart w:id="18" w:name="_Toc199072324"/>
       <w:proofErr w:type="spellStart"/>
       <w:r>
         <w:rPr>
@@ -8973,7 +8957,7 @@
         </w:rPr>
         <w:t>viên</w:t>
       </w:r>
-      <w:bookmarkEnd w:id="19"/>
+      <w:bookmarkEnd w:id="18"/>
       <w:proofErr w:type="spellEnd"/>
     </w:p>
     <w:p>
@@ -8990,14 +8974,17 @@
       </w:r>
       <w:proofErr w:type="gramStart"/>
       <w:r>
-        <w:t>Nghĩa</w:t>
-      </w:r>
-      <w:r>
-        <w:t xml:space="preserve">  -</w:t>
+        <w:t>Nghĩa  -</w:t>
       </w:r>
       <w:proofErr w:type="gramEnd"/>
       <w:r>
-        <w:t xml:space="preserve"> 35%</w:t>
+        <w:t xml:space="preserve"> 35</w:t>
+      </w:r>
+      <w:r>
+        <w:t>3</w:t>
+      </w:r>
+      <w:r>
+        <w:t>%</w:t>
       </w:r>
     </w:p>
     <w:p>
@@ -9026,7 +9013,13 @@
       </w:r>
       <w:proofErr w:type="spellEnd"/>
       <w:r>
-        <w:t xml:space="preserve"> – 30%</w:t>
+        <w:t xml:space="preserve"> – 3</w:t>
+      </w:r>
+      <w:r>
+        <w:t>3</w:t>
+      </w:r>
+      <w:r>
+        <w:t>%</w:t>
       </w:r>
     </w:p>
     <w:p>
@@ -9058,20 +9051,20 @@
         <w:t xml:space="preserve"> </w:t>
       </w:r>
       <w:proofErr w:type="spellStart"/>
-      <w:proofErr w:type="gramStart"/>
       <w:r>
         <w:t>Dũng</w:t>
       </w:r>
       <w:proofErr w:type="spellEnd"/>
       <w:r>
-        <w:t xml:space="preserve"> </w:t>
-      </w:r>
-      <w:r>
-        <w:t xml:space="preserve"> -</w:t>
-      </w:r>
-      <w:proofErr w:type="gramEnd"/>
-      <w:r>
-        <w:t xml:space="preserve"> 35%</w:t>
+        <w:t xml:space="preserve">  - 3</w:t>
+      </w:r>
+      <w:r>
+        <w:t>4</w:t>
+      </w:r>
+      <w:bookmarkStart w:id="19" w:name="_GoBack"/>
+      <w:bookmarkEnd w:id="19"/>
+      <w:r>
+        <w:t>%</w:t>
       </w:r>
     </w:p>
     <w:p>
@@ -15073,7 +15066,7 @@
 </file>
 
 <file path=customXml/itemProps1.xml><?xml version="1.0" encoding="utf-8"?>
-<ds:datastoreItem xmlns:ds="http://schemas.openxmlformats.org/officeDocument/2006/customXml" ds:itemID="{FA967897-A56A-46FE-9AC8-CBC13354C1B8}">
+<ds:datastoreItem xmlns:ds="http://schemas.openxmlformats.org/officeDocument/2006/customXml" ds:itemID="{575EBE36-619E-4650-A9D7-1CD1D882BEB3}">
   <ds:schemaRefs>
     <ds:schemaRef ds:uri="http://schemas.openxmlformats.org/officeDocument/2006/bibliography"/>
   </ds:schemaRefs>

</xml_diff>